<commit_message>
updated the complete code with updated REadme and Jupyter NoteBook
</commit_message>
<xml_diff>
--- a/Documentation/Finding Alpha - Project 2 - Fintech Bootcamp.docx
+++ b/Documentation/Finding Alpha - Project 2 - Fintech Bootcamp.docx
@@ -282,11 +282,20 @@
           <w:ilvl w:val="0"/>
           <w:numId w:val="14"/>
         </w:numPr>
-      </w:pPr>
-      <w:r>
+        <w:rPr>
+          <w:highlight w:val="yellow"/>
+        </w:rPr>
+      </w:pPr>
+      <w:r>
+        <w:rPr>
+          <w:highlight w:val="yellow"/>
+        </w:rPr>
         <w:t xml:space="preserve">Percentage change </w:t>
       </w:r>
       <w:r>
+        <w:rPr>
+          <w:highlight w:val="yellow"/>
+        </w:rPr>
         <w:t>(close)</w:t>
       </w:r>
     </w:p>
@@ -297,8 +306,14 @@
           <w:ilvl w:val="0"/>
           <w:numId w:val="14"/>
         </w:numPr>
-      </w:pPr>
-      <w:r>
+        <w:rPr>
+          <w:highlight w:val="yellow"/>
+        </w:rPr>
+      </w:pPr>
+      <w:r>
+        <w:rPr>
+          <w:highlight w:val="yellow"/>
+        </w:rPr>
         <w:t>Percentage change of SMA</w:t>
       </w:r>
     </w:p>
@@ -1418,6 +1433,7 @@
     <w:lsdException w:name="HTML Sample" w:semiHidden="1" w:unhideWhenUsed="1"/>
     <w:lsdException w:name="HTML Typewriter" w:semiHidden="1" w:unhideWhenUsed="1"/>
     <w:lsdException w:name="HTML Variable" w:semiHidden="1" w:unhideWhenUsed="1"/>
+    <w:lsdException w:name="Normal Table" w:semiHidden="1" w:unhideWhenUsed="1"/>
     <w:lsdException w:name="annotation subject" w:semiHidden="1" w:unhideWhenUsed="1"/>
     <w:lsdException w:name="No List" w:semiHidden="1" w:unhideWhenUsed="1"/>
     <w:lsdException w:name="Outline List 1" w:semiHidden="1" w:unhideWhenUsed="1"/>
@@ -1460,8 +1476,11 @@
     <w:lsdException w:name="Table Contemporary" w:semiHidden="1" w:unhideWhenUsed="1"/>
     <w:lsdException w:name="Table Elegant" w:semiHidden="1" w:unhideWhenUsed="1"/>
     <w:lsdException w:name="Table Professional" w:semiHidden="1" w:unhideWhenUsed="1"/>
+    <w:lsdException w:name="Table Subtle 1" w:semiHidden="1" w:unhideWhenUsed="1"/>
     <w:lsdException w:name="Table Subtle 2" w:semiHidden="1" w:unhideWhenUsed="1"/>
     <w:lsdException w:name="Table Web 1" w:semiHidden="1" w:unhideWhenUsed="1"/>
+    <w:lsdException w:name="Table Web 2" w:semiHidden="1" w:unhideWhenUsed="1"/>
+    <w:lsdException w:name="Table Web 3" w:semiHidden="1" w:unhideWhenUsed="1"/>
     <w:lsdException w:name="Balloon Text" w:semiHidden="1" w:unhideWhenUsed="1"/>
     <w:lsdException w:name="Table Grid" w:uiPriority="39"/>
     <w:lsdException w:name="Table Theme" w:semiHidden="1" w:unhideWhenUsed="1"/>
@@ -2647,10 +2666,7 @@
             <w:pStyle w:val="2A60DDE10540FC4C9F8D2FFB41210282"/>
           </w:pPr>
           <w:r>
-            <w:t>The O</w:t>
-          </w:r>
-          <w:r>
-            <w:t>bjective</w:t>
+            <w:t>The Objective</w:t>
           </w:r>
         </w:p>
       </w:docPartBody>
@@ -2702,10 +2718,7 @@
             <w:pStyle w:val="01C7683DDE84914C8986C32937833A22"/>
           </w:pPr>
           <w:r>
-            <w:t>Nee</w:t>
-          </w:r>
-          <w:r>
-            <w:t>d #2:</w:t>
+            <w:t>Need #2:</w:t>
           </w:r>
         </w:p>
       </w:docPartBody>
@@ -2999,6 +3012,8 @@
   </w:compat>
   <w:rsids>
     <w:rsidRoot w:val="00E83502"/>
+    <w:rsid w:val="0038600A"/>
+    <w:rsid w:val="00501039"/>
     <w:rsid w:val="00E1195B"/>
     <w:rsid w:val="00E83502"/>
   </w:rsids>
@@ -3445,47 +3460,8 @@
     <w:semiHidden/>
     <w:unhideWhenUsed/>
   </w:style>
-  <w:style w:type="paragraph" w:customStyle="1" w:styleId="9996D3972257DF40B7279C2300FF2395">
-    <w:name w:val="9996D3972257DF40B7279C2300FF2395"/>
-  </w:style>
-  <w:style w:type="paragraph" w:customStyle="1" w:styleId="E02BE641F330294F9799D2F1A6634FC9">
-    <w:name w:val="E02BE641F330294F9799D2F1A6634FC9"/>
-  </w:style>
-  <w:style w:type="paragraph" w:customStyle="1" w:styleId="4053B2C8B46C444CBBA3DF90BE0DC986">
-    <w:name w:val="4053B2C8B46C444CBBA3DF90BE0DC986"/>
-  </w:style>
-  <w:style w:type="paragraph" w:customStyle="1" w:styleId="D7A189FABC10DA4A89F091A002CC9EF5">
-    <w:name w:val="D7A189FABC10DA4A89F091A002CC9EF5"/>
-  </w:style>
-  <w:style w:type="paragraph" w:customStyle="1" w:styleId="TipText">
-    <w:name w:val="Tip Text"/>
-    <w:basedOn w:val="Normal"/>
-    <w:uiPriority w:val="99"/>
-    <w:pPr>
-      <w:spacing w:after="160" w:line="264" w:lineRule="auto"/>
-      <w:ind w:right="576"/>
-    </w:pPr>
-    <w:rPr>
-      <w:rFonts w:eastAsiaTheme="minorHAnsi"/>
-      <w:i/>
-      <w:iCs/>
-      <w:color w:val="595959" w:themeColor="text1" w:themeTint="A6"/>
-      <w:sz w:val="16"/>
-      <w:szCs w:val="16"/>
-      <w:lang w:val="en-US" w:eastAsia="ja-JP"/>
-    </w:rPr>
-  </w:style>
-  <w:style w:type="paragraph" w:customStyle="1" w:styleId="F7EBB50EB95CC840A3CCA386FD2076CA">
-    <w:name w:val="F7EBB50EB95CC840A3CCA386FD2076CA"/>
-  </w:style>
-  <w:style w:type="paragraph" w:customStyle="1" w:styleId="8C21189031D0F0499A34B83992A8770A">
-    <w:name w:val="8C21189031D0F0499A34B83992A8770A"/>
-  </w:style>
   <w:style w:type="paragraph" w:customStyle="1" w:styleId="108F586542C5B649A6AD275679FA6C5B">
     <w:name w:val="108F586542C5B649A6AD275679FA6C5B"/>
-  </w:style>
-  <w:style w:type="paragraph" w:customStyle="1" w:styleId="E51A8C99CA7D38498F7A7711CF1001A1">
-    <w:name w:val="E51A8C99CA7D38498F7A7711CF1001A1"/>
   </w:style>
   <w:style w:type="character" w:styleId="PlaceholderText">
     <w:name w:val="Placeholder Text"/>
@@ -3499,359 +3475,35 @@
   <w:style w:type="paragraph" w:customStyle="1" w:styleId="F891ECB5C9ED4143819E0791FD1D823A">
     <w:name w:val="F891ECB5C9ED4143819E0791FD1D823A"/>
   </w:style>
-  <w:style w:type="paragraph" w:customStyle="1" w:styleId="ED2348E12517C746A33EACD50794E016">
-    <w:name w:val="ED2348E12517C746A33EACD50794E016"/>
-  </w:style>
-  <w:style w:type="paragraph" w:customStyle="1" w:styleId="ABA0700823552A4CBA4AEF42AC51988A">
-    <w:name w:val="ABA0700823552A4CBA4AEF42AC51988A"/>
-  </w:style>
-  <w:style w:type="paragraph" w:customStyle="1" w:styleId="9F9DFF82866F5A4FBFD9E710EAE5A0C5">
-    <w:name w:val="9F9DFF82866F5A4FBFD9E710EAE5A0C5"/>
-  </w:style>
-  <w:style w:type="paragraph" w:customStyle="1" w:styleId="74CF402D72543A4C87B7FDE52AE95EC2">
-    <w:name w:val="74CF402D72543A4C87B7FDE52AE95EC2"/>
-  </w:style>
   <w:style w:type="paragraph" w:customStyle="1" w:styleId="2A60DDE10540FC4C9F8D2FFB41210282">
     <w:name w:val="2A60DDE10540FC4C9F8D2FFB41210282"/>
   </w:style>
-  <w:style w:type="paragraph" w:customStyle="1" w:styleId="014ADCFC2353F349ADEE435014A2E088">
-    <w:name w:val="014ADCFC2353F349ADEE435014A2E088"/>
-  </w:style>
   <w:style w:type="paragraph" w:customStyle="1" w:styleId="DCD4D2B8A095B8438179489DFEB838AE">
     <w:name w:val="DCD4D2B8A095B8438179489DFEB838AE"/>
   </w:style>
-  <w:style w:type="paragraph" w:customStyle="1" w:styleId="C2C16508234C5442B6FF796BCBBB0ED6">
-    <w:name w:val="C2C16508234C5442B6FF796BCBBB0ED6"/>
-  </w:style>
   <w:style w:type="paragraph" w:customStyle="1" w:styleId="01C7683DDE84914C8986C32937833A22">
     <w:name w:val="01C7683DDE84914C8986C32937833A22"/>
   </w:style>
-  <w:style w:type="paragraph" w:customStyle="1" w:styleId="8BD7AC67FF997A44B56E61712F2FEE53">
-    <w:name w:val="8BD7AC67FF997A44B56E61712F2FEE53"/>
-  </w:style>
   <w:style w:type="paragraph" w:customStyle="1" w:styleId="07273CA453F6B348BD7D6C054CF8D896">
     <w:name w:val="07273CA453F6B348BD7D6C054CF8D896"/>
   </w:style>
-  <w:style w:type="paragraph" w:customStyle="1" w:styleId="CCE544726F9D3A44987F4ACF3B5A7638">
-    <w:name w:val="CCE544726F9D3A44987F4ACF3B5A7638"/>
-  </w:style>
   <w:style w:type="paragraph" w:customStyle="1" w:styleId="B92F0078D9189148B215F2EFA1752A72">
     <w:name w:val="B92F0078D9189148B215F2EFA1752A72"/>
   </w:style>
-  <w:style w:type="paragraph" w:customStyle="1" w:styleId="D6E8345A1C38D847862E3090908E5625">
-    <w:name w:val="D6E8345A1C38D847862E3090908E5625"/>
-  </w:style>
-  <w:style w:type="paragraph" w:customStyle="1" w:styleId="721C5C3CF8C5F9418E1EC4C738A53B37">
-    <w:name w:val="721C5C3CF8C5F9418E1EC4C738A53B37"/>
-  </w:style>
-  <w:style w:type="paragraph" w:customStyle="1" w:styleId="BBF3E508DA59534A9D29EE989070162F">
-    <w:name w:val="BBF3E508DA59534A9D29EE989070162F"/>
-  </w:style>
-  <w:style w:type="paragraph" w:customStyle="1" w:styleId="231357DCD9009A48B6519CEC0FDAFB2F">
-    <w:name w:val="231357DCD9009A48B6519CEC0FDAFB2F"/>
-  </w:style>
-  <w:style w:type="paragraph" w:customStyle="1" w:styleId="5F9A82EA5E00A54B89582B8A71515F0F">
-    <w:name w:val="5F9A82EA5E00A54B89582B8A71515F0F"/>
-  </w:style>
-  <w:style w:type="paragraph" w:customStyle="1" w:styleId="5B206B88502F9243B068EB011F2B3A09">
-    <w:name w:val="5B206B88502F9243B068EB011F2B3A09"/>
-  </w:style>
-  <w:style w:type="paragraph" w:customStyle="1" w:styleId="EC5B4FFC7F479347834C160FEB8A61E7">
-    <w:name w:val="EC5B4FFC7F479347834C160FEB8A61E7"/>
-  </w:style>
-  <w:style w:type="paragraph" w:customStyle="1" w:styleId="C89B47418E9F734A998DE1377CDC4B36">
-    <w:name w:val="C89B47418E9F734A998DE1377CDC4B36"/>
-  </w:style>
-  <w:style w:type="paragraph" w:customStyle="1" w:styleId="BB3614CB5196CB479C82E66D193B8E19">
-    <w:name w:val="BB3614CB5196CB479C82E66D193B8E19"/>
-  </w:style>
-  <w:style w:type="paragraph" w:customStyle="1" w:styleId="FB727FECFFF49B429EEC49C42613BC18">
-    <w:name w:val="FB727FECFFF49B429EEC49C42613BC18"/>
-  </w:style>
-  <w:style w:type="paragraph" w:customStyle="1" w:styleId="7A6580292DA4FB42BBA7811E14081CDC">
-    <w:name w:val="7A6580292DA4FB42BBA7811E14081CDC"/>
-  </w:style>
-  <w:style w:type="paragraph" w:customStyle="1" w:styleId="92988B5DEF7F41419F870FE7DB8C7866">
-    <w:name w:val="92988B5DEF7F41419F870FE7DB8C7866"/>
-  </w:style>
-  <w:style w:type="paragraph" w:customStyle="1" w:styleId="AB09B121FF210D4F9217EE89FF393D4A">
-    <w:name w:val="AB09B121FF210D4F9217EE89FF393D4A"/>
-  </w:style>
-  <w:style w:type="paragraph" w:customStyle="1" w:styleId="CBA1E2BBD496594EBE85D76D76220AA0">
-    <w:name w:val="CBA1E2BBD496594EBE85D76D76220AA0"/>
-  </w:style>
-  <w:style w:type="paragraph" w:customStyle="1" w:styleId="EFC7284ED522AE4593D9C28FB9884172">
-    <w:name w:val="EFC7284ED522AE4593D9C28FB9884172"/>
-  </w:style>
-  <w:style w:type="paragraph" w:customStyle="1" w:styleId="F5F5467C193B224F9FA51220046BCC77">
-    <w:name w:val="F5F5467C193B224F9FA51220046BCC77"/>
-  </w:style>
-  <w:style w:type="paragraph" w:customStyle="1" w:styleId="DB24DF3728D32748B88FE38335427B25">
-    <w:name w:val="DB24DF3728D32748B88FE38335427B25"/>
-  </w:style>
-  <w:style w:type="paragraph" w:customStyle="1" w:styleId="E84E50E82B54BF4ABBEC4BDA7A4ADCC9">
-    <w:name w:val="E84E50E82B54BF4ABBEC4BDA7A4ADCC9"/>
-  </w:style>
-  <w:style w:type="paragraph" w:customStyle="1" w:styleId="C3404B9D490D2E469DEE1EEEFE8065E5">
-    <w:name w:val="C3404B9D490D2E469DEE1EEEFE8065E5"/>
-  </w:style>
-  <w:style w:type="paragraph" w:customStyle="1" w:styleId="EC9CEA15A74009458C7F6592372DA637">
-    <w:name w:val="EC9CEA15A74009458C7F6592372DA637"/>
-  </w:style>
-  <w:style w:type="paragraph" w:customStyle="1" w:styleId="5D88B1BD1846D647834BE8FC53262B9F">
-    <w:name w:val="5D88B1BD1846D647834BE8FC53262B9F"/>
-  </w:style>
-  <w:style w:type="paragraph" w:customStyle="1" w:styleId="51D6F7FFE74ECD4C991E3EFBCD913C32">
-    <w:name w:val="51D6F7FFE74ECD4C991E3EFBCD913C32"/>
-  </w:style>
-  <w:style w:type="paragraph" w:customStyle="1" w:styleId="6956DD6DC080EA41B9C93E0C9781E6F9">
-    <w:name w:val="6956DD6DC080EA41B9C93E0C9781E6F9"/>
-  </w:style>
-  <w:style w:type="paragraph" w:customStyle="1" w:styleId="CC1E0C8F1470244C9EFC77B765A02006">
-    <w:name w:val="CC1E0C8F1470244C9EFC77B765A02006"/>
-  </w:style>
-  <w:style w:type="paragraph" w:customStyle="1" w:styleId="BB90E88255A36B48AA425134F019FE32">
-    <w:name w:val="BB90E88255A36B48AA425134F019FE32"/>
-  </w:style>
-  <w:style w:type="paragraph" w:customStyle="1" w:styleId="1C24BB8098FA4A4E971801BDA2C660A5">
-    <w:name w:val="1C24BB8098FA4A4E971801BDA2C660A5"/>
-  </w:style>
-  <w:style w:type="paragraph" w:customStyle="1" w:styleId="60AB0F827C06184CB10BEC4E99D32866">
-    <w:name w:val="60AB0F827C06184CB10BEC4E99D32866"/>
-  </w:style>
-  <w:style w:type="paragraph" w:customStyle="1" w:styleId="5A6ED06840030C4CB81FEF73433FCD32">
-    <w:name w:val="5A6ED06840030C4CB81FEF73433FCD32"/>
-  </w:style>
-  <w:style w:type="paragraph" w:customStyle="1" w:styleId="49A8F7F8A7CF264B9523C9465DA736D0">
-    <w:name w:val="49A8F7F8A7CF264B9523C9465DA736D0"/>
-  </w:style>
-  <w:style w:type="paragraph" w:customStyle="1" w:styleId="3A535EA87E04D4458A0F4E977630694C">
-    <w:name w:val="3A535EA87E04D4458A0F4E977630694C"/>
-  </w:style>
-  <w:style w:type="paragraph" w:customStyle="1" w:styleId="718B181CEDCB1A4B88CAA4B29D7A294A">
-    <w:name w:val="718B181CEDCB1A4B88CAA4B29D7A294A"/>
-  </w:style>
-  <w:style w:type="paragraph" w:customStyle="1" w:styleId="8AD59B61B86B0046B7E2BDA1D2AD8642">
-    <w:name w:val="8AD59B61B86B0046B7E2BDA1D2AD8642"/>
-  </w:style>
-  <w:style w:type="paragraph" w:customStyle="1" w:styleId="928DBCA8033EB848AF7D4E3EB5C87D9E">
-    <w:name w:val="928DBCA8033EB848AF7D4E3EB5C87D9E"/>
-  </w:style>
   <w:style w:type="paragraph" w:customStyle="1" w:styleId="0EB644446998FD438A2AA043A5C35BD8">
     <w:name w:val="0EB644446998FD438A2AA043A5C35BD8"/>
   </w:style>
-  <w:style w:type="paragraph" w:customStyle="1" w:styleId="843FFBF4F1D04145952582EE50B7969B">
-    <w:name w:val="843FFBF4F1D04145952582EE50B7969B"/>
-  </w:style>
-  <w:style w:type="paragraph" w:customStyle="1" w:styleId="F4E21F523BA85A46B2AA7C46559C9902">
-    <w:name w:val="F4E21F523BA85A46B2AA7C46559C9902"/>
-  </w:style>
-  <w:style w:type="paragraph" w:customStyle="1" w:styleId="1D5A5B7CF942F3478D0D23E2F7A1C778">
-    <w:name w:val="1D5A5B7CF942F3478D0D23E2F7A1C778"/>
-  </w:style>
-  <w:style w:type="paragraph" w:customStyle="1" w:styleId="7FB2612FCB8D774AA293B5A6AD597E34">
-    <w:name w:val="7FB2612FCB8D774AA293B5A6AD597E34"/>
-  </w:style>
-  <w:style w:type="paragraph" w:customStyle="1" w:styleId="82830B85D443B846A805C37B6CA8ADA0">
-    <w:name w:val="82830B85D443B846A805C37B6CA8ADA0"/>
-  </w:style>
-  <w:style w:type="paragraph" w:customStyle="1" w:styleId="D7EF1BA6B129D741B0C55368BAB51B22">
-    <w:name w:val="D7EF1BA6B129D741B0C55368BAB51B22"/>
-  </w:style>
   <w:style w:type="paragraph" w:customStyle="1" w:styleId="4363577877595E408BD5C7FCEA759CA5">
     <w:name w:val="4363577877595E408BD5C7FCEA759CA5"/>
   </w:style>
-  <w:style w:type="paragraph" w:customStyle="1" w:styleId="9B9ADBD5A9041A4ABAEB16C52A5BAD92">
-    <w:name w:val="9B9ADBD5A9041A4ABAEB16C52A5BAD92"/>
-  </w:style>
   <w:style w:type="paragraph" w:customStyle="1" w:styleId="C922CB4947622640BCC09B37D7C520B0">
     <w:name w:val="C922CB4947622640BCC09B37D7C520B0"/>
   </w:style>
   <w:style w:type="paragraph" w:customStyle="1" w:styleId="E46E7EFF1E074546A2257E59AE2E07A6">
     <w:name w:val="E46E7EFF1E074546A2257E59AE2E07A6"/>
   </w:style>
-  <w:style w:type="paragraph" w:customStyle="1" w:styleId="0AD25294BB2DAB4BB31C6696F24F3D45">
-    <w:name w:val="0AD25294BB2DAB4BB31C6696F24F3D45"/>
-  </w:style>
-  <w:style w:type="paragraph" w:customStyle="1" w:styleId="5A9894A915D01B41BF9E958AFF6C4FB5">
-    <w:name w:val="5A9894A915D01B41BF9E958AFF6C4FB5"/>
-  </w:style>
-  <w:style w:type="paragraph" w:customStyle="1" w:styleId="5503558485ABE0459349A408488B4F91">
-    <w:name w:val="5503558485ABE0459349A408488B4F91"/>
-  </w:style>
-  <w:style w:type="paragraph" w:customStyle="1" w:styleId="2AB5CE7D2DB2F947B4653A78C60A23E7">
-    <w:name w:val="2AB5CE7D2DB2F947B4653A78C60A23E7"/>
-  </w:style>
-  <w:style w:type="paragraph" w:customStyle="1" w:styleId="21CBF637ACBC6E46BD79EB0A02FB57D5">
-    <w:name w:val="21CBF637ACBC6E46BD79EB0A02FB57D5"/>
-  </w:style>
-  <w:style w:type="paragraph" w:customStyle="1" w:styleId="0BEEE58834ABD040BC4D1913BF8E6C31">
-    <w:name w:val="0BEEE58834ABD040BC4D1913BF8E6C31"/>
-  </w:style>
-  <w:style w:type="paragraph" w:customStyle="1" w:styleId="6D21A5A0809DD648B5DD779DE4C3775D">
-    <w:name w:val="6D21A5A0809DD648B5DD779DE4C3775D"/>
-  </w:style>
-  <w:style w:type="paragraph" w:customStyle="1" w:styleId="E1B1315AC79DC54ABCF57940E5404D02">
-    <w:name w:val="E1B1315AC79DC54ABCF57940E5404D02"/>
-  </w:style>
-  <w:style w:type="paragraph" w:customStyle="1" w:styleId="3DC02DB727B7574295B25F03B29633BB">
-    <w:name w:val="3DC02DB727B7574295B25F03B29633BB"/>
-  </w:style>
-  <w:style w:type="paragraph" w:customStyle="1" w:styleId="89FF0C7D9A25174480B631B4CEB7E070">
-    <w:name w:val="89FF0C7D9A25174480B631B4CEB7E070"/>
-  </w:style>
-  <w:style w:type="paragraph" w:customStyle="1" w:styleId="D61A97E4573AE3469788157225076913">
-    <w:name w:val="D61A97E4573AE3469788157225076913"/>
-  </w:style>
-  <w:style w:type="paragraph" w:customStyle="1" w:styleId="2F13EF0FA1EF664CA1294BD40EA2F73F">
-    <w:name w:val="2F13EF0FA1EF664CA1294BD40EA2F73F"/>
-  </w:style>
-  <w:style w:type="paragraph" w:customStyle="1" w:styleId="3E0B59B8B58E7D43A2C35D04C02B4EE1">
-    <w:name w:val="3E0B59B8B58E7D43A2C35D04C02B4EE1"/>
-  </w:style>
-  <w:style w:type="paragraph" w:customStyle="1" w:styleId="ACED9CDB7F949843A62D614D73A3F80B">
-    <w:name w:val="ACED9CDB7F949843A62D614D73A3F80B"/>
-  </w:style>
-  <w:style w:type="paragraph" w:customStyle="1" w:styleId="CABFFB5B2B1BB040878630992B4FD994">
-    <w:name w:val="CABFFB5B2B1BB040878630992B4FD994"/>
-  </w:style>
-  <w:style w:type="paragraph" w:customStyle="1" w:styleId="0A39DE72CD2564438715785525D33925">
-    <w:name w:val="0A39DE72CD2564438715785525D33925"/>
-  </w:style>
-  <w:style w:type="paragraph" w:customStyle="1" w:styleId="890CEA0E5D6DF149A7E7D5F71FCC0459">
-    <w:name w:val="890CEA0E5D6DF149A7E7D5F71FCC0459"/>
-  </w:style>
-  <w:style w:type="paragraph" w:customStyle="1" w:styleId="4264E614F1A19F42B78F9355FDF14C40">
-    <w:name w:val="4264E614F1A19F42B78F9355FDF14C40"/>
-  </w:style>
-  <w:style w:type="paragraph" w:customStyle="1" w:styleId="888081937A84414287C57180EB26B725">
-    <w:name w:val="888081937A84414287C57180EB26B725"/>
-  </w:style>
-  <w:style w:type="paragraph" w:customStyle="1" w:styleId="524B7BD2DE5E33418F821F902B9453E7">
-    <w:name w:val="524B7BD2DE5E33418F821F902B9453E7"/>
-  </w:style>
-  <w:style w:type="paragraph" w:customStyle="1" w:styleId="6EBE1A548E11E0409724CF4430CDBF48">
-    <w:name w:val="6EBE1A548E11E0409724CF4430CDBF48"/>
-  </w:style>
-  <w:style w:type="paragraph" w:customStyle="1" w:styleId="66BC4FF675CF9D4F972B5C7DA3EB4616">
-    <w:name w:val="66BC4FF675CF9D4F972B5C7DA3EB4616"/>
-  </w:style>
-  <w:style w:type="paragraph" w:customStyle="1" w:styleId="8FDF3856A52D5647A59DB4C00CA16904">
-    <w:name w:val="8FDF3856A52D5647A59DB4C00CA16904"/>
-  </w:style>
-  <w:style w:type="paragraph" w:customStyle="1" w:styleId="A3E962CE8F4D144F9770338A1DB95FB6">
-    <w:name w:val="A3E962CE8F4D144F9770338A1DB95FB6"/>
-  </w:style>
-  <w:style w:type="paragraph" w:customStyle="1" w:styleId="22A94442B85B034C9ED880A017B3A902">
-    <w:name w:val="22A94442B85B034C9ED880A017B3A902"/>
-  </w:style>
-  <w:style w:type="paragraph" w:customStyle="1" w:styleId="8CD83FC0A653DA4DB12165F0670D8801">
-    <w:name w:val="8CD83FC0A653DA4DB12165F0670D8801"/>
-  </w:style>
-  <w:style w:type="paragraph" w:customStyle="1" w:styleId="3636237110883B46AECF166F35697C17">
-    <w:name w:val="3636237110883B46AECF166F35697C17"/>
-  </w:style>
-  <w:style w:type="paragraph" w:customStyle="1" w:styleId="02274CAD6E89B84991BC4149B6160591">
-    <w:name w:val="02274CAD6E89B84991BC4149B6160591"/>
-  </w:style>
-  <w:style w:type="paragraph" w:customStyle="1" w:styleId="07973EA3C233C440BA14ADD41540F886">
-    <w:name w:val="07973EA3C233C440BA14ADD41540F886"/>
-  </w:style>
-  <w:style w:type="paragraph" w:customStyle="1" w:styleId="2327330AE09979479910EF1590403ACD">
-    <w:name w:val="2327330AE09979479910EF1590403ACD"/>
-  </w:style>
   <w:style w:type="paragraph" w:customStyle="1" w:styleId="A3BAA56661227A4EBDE8469B6094D8FC">
     <w:name w:val="A3BAA56661227A4EBDE8469B6094D8FC"/>
-  </w:style>
-  <w:style w:type="paragraph" w:customStyle="1" w:styleId="AC907D5115228043B544E8A178ABFEA2">
-    <w:name w:val="AC907D5115228043B544E8A178ABFEA2"/>
-  </w:style>
-  <w:style w:type="paragraph" w:customStyle="1" w:styleId="2C9FFB0F00ACB84B813F97E4CF15207C">
-    <w:name w:val="2C9FFB0F00ACB84B813F97E4CF15207C"/>
-  </w:style>
-  <w:style w:type="paragraph" w:customStyle="1" w:styleId="2D665301AE48E64F9EE348E5B8BC3520">
-    <w:name w:val="2D665301AE48E64F9EE348E5B8BC3520"/>
-  </w:style>
-  <w:style w:type="paragraph" w:customStyle="1" w:styleId="52A70F6A7406CD4880746DB0EDBFA59E">
-    <w:name w:val="52A70F6A7406CD4880746DB0EDBFA59E"/>
-  </w:style>
-  <w:style w:type="paragraph" w:customStyle="1" w:styleId="A40AC4891B37A9469176825D5520C135">
-    <w:name w:val="A40AC4891B37A9469176825D5520C135"/>
-  </w:style>
-  <w:style w:type="paragraph" w:customStyle="1" w:styleId="C5B4A7E465AE324B946B412FFE30ACC3">
-    <w:name w:val="C5B4A7E465AE324B946B412FFE30ACC3"/>
-  </w:style>
-  <w:style w:type="paragraph" w:customStyle="1" w:styleId="6EE6EDA519D85C48A16987652DA6436B">
-    <w:name w:val="6EE6EDA519D85C48A16987652DA6436B"/>
-  </w:style>
-  <w:style w:type="paragraph" w:customStyle="1" w:styleId="4CC2B1F41D6446418B0EC32DC71CC7B0">
-    <w:name w:val="4CC2B1F41D6446418B0EC32DC71CC7B0"/>
-  </w:style>
-  <w:style w:type="paragraph" w:customStyle="1" w:styleId="951EDA0915A441489D99FB753DF8FB04">
-    <w:name w:val="951EDA0915A441489D99FB753DF8FB04"/>
-  </w:style>
-  <w:style w:type="paragraph" w:customStyle="1" w:styleId="206B13B2390D2F478CD25635394FF22C">
-    <w:name w:val="206B13B2390D2F478CD25635394FF22C"/>
-  </w:style>
-  <w:style w:type="paragraph" w:customStyle="1" w:styleId="E79DF5BE831D894F83F3E9ED72F720A6">
-    <w:name w:val="E79DF5BE831D894F83F3E9ED72F720A6"/>
-  </w:style>
-  <w:style w:type="paragraph" w:customStyle="1" w:styleId="C82945A30251724A946B2569218CF70D">
-    <w:name w:val="C82945A30251724A946B2569218CF70D"/>
-  </w:style>
-  <w:style w:type="paragraph" w:customStyle="1" w:styleId="F3ED9B127B6C694BBB433B0D11D17B02">
-    <w:name w:val="F3ED9B127B6C694BBB433B0D11D17B02"/>
-  </w:style>
-  <w:style w:type="paragraph" w:customStyle="1" w:styleId="3D1810CE4F409945B4DB55E12D25CE98">
-    <w:name w:val="3D1810CE4F409945B4DB55E12D25CE98"/>
-  </w:style>
-  <w:style w:type="paragraph" w:customStyle="1" w:styleId="A3FD882025C56A489206AA1ADC8BDB74">
-    <w:name w:val="A3FD882025C56A489206AA1ADC8BDB74"/>
-  </w:style>
-  <w:style w:type="paragraph" w:customStyle="1" w:styleId="D7FDD2EB4E6B2F40A5CE1493D7917454">
-    <w:name w:val="D7FDD2EB4E6B2F40A5CE1493D7917454"/>
-  </w:style>
-  <w:style w:type="paragraph" w:customStyle="1" w:styleId="8C560EB34EDBEF46BCC60AB29F99F30D">
-    <w:name w:val="8C560EB34EDBEF46BCC60AB29F99F30D"/>
-  </w:style>
-  <w:style w:type="paragraph" w:customStyle="1" w:styleId="656287766E540F47A27214594033E921">
-    <w:name w:val="656287766E540F47A27214594033E921"/>
-  </w:style>
-  <w:style w:type="paragraph" w:customStyle="1" w:styleId="0CD3E39B62D3014AAFD7CFD3A61AB9E1">
-    <w:name w:val="0CD3E39B62D3014AAFD7CFD3A61AB9E1"/>
-  </w:style>
-  <w:style w:type="paragraph" w:customStyle="1" w:styleId="A603E9615F837C41860B727D9ABEAFE2">
-    <w:name w:val="A603E9615F837C41860B727D9ABEAFE2"/>
-  </w:style>
-  <w:style w:type="paragraph" w:customStyle="1" w:styleId="4C1867030135AC4D98B7EE3D2CCFBDF2">
-    <w:name w:val="4C1867030135AC4D98B7EE3D2CCFBDF2"/>
-  </w:style>
-  <w:style w:type="paragraph" w:customStyle="1" w:styleId="3DC06F94DE848C47B8A83AB2223C4057">
-    <w:name w:val="3DC06F94DE848C47B8A83AB2223C4057"/>
-  </w:style>
-  <w:style w:type="paragraph" w:customStyle="1" w:styleId="39F74F661E95184B9E5F047EC334B4C9">
-    <w:name w:val="39F74F661E95184B9E5F047EC334B4C9"/>
-  </w:style>
-  <w:style w:type="paragraph" w:customStyle="1" w:styleId="CC5F69052DBEAB469731145E29F67290">
-    <w:name w:val="CC5F69052DBEAB469731145E29F67290"/>
-  </w:style>
-  <w:style w:type="paragraph" w:customStyle="1" w:styleId="E6E29C894C35AA4EA8065FF73D7BB5CF">
-    <w:name w:val="E6E29C894C35AA4EA8065FF73D7BB5CF"/>
-  </w:style>
-  <w:style w:type="paragraph" w:customStyle="1" w:styleId="5F81BAE318041A4BB916CEF10DC8CBD3">
-    <w:name w:val="5F81BAE318041A4BB916CEF10DC8CBD3"/>
-  </w:style>
-  <w:style w:type="paragraph" w:customStyle="1" w:styleId="FE1DFA09A9734B41BB6B3D28DD1BDBE7">
-    <w:name w:val="FE1DFA09A9734B41BB6B3D28DD1BDBE7"/>
-  </w:style>
-  <w:style w:type="paragraph" w:customStyle="1" w:styleId="C4FCD9ED27E35B439A61EA05545C871E">
-    <w:name w:val="C4FCD9ED27E35B439A61EA05545C871E"/>
-  </w:style>
-  <w:style w:type="paragraph" w:customStyle="1" w:styleId="49907EAD88D5D3418D4632E5BC606F74">
-    <w:name w:val="49907EAD88D5D3418D4632E5BC606F74"/>
-  </w:style>
-  <w:style w:type="paragraph" w:customStyle="1" w:styleId="9EF26E50569FA0468686AC96BD424FE3">
-    <w:name w:val="9EF26E50569FA0468686AC96BD424FE3"/>
   </w:style>
   <w:style w:type="character" w:styleId="Strong">
     <w:name w:val="Strong"/>
@@ -3863,165 +3515,6 @@
       <w:b/>
       <w:bCs/>
     </w:rPr>
-  </w:style>
-  <w:style w:type="paragraph" w:customStyle="1" w:styleId="31EA7F1FCD8FE54FA5EE3E30D5E65300">
-    <w:name w:val="31EA7F1FCD8FE54FA5EE3E30D5E65300"/>
-  </w:style>
-  <w:style w:type="paragraph" w:customStyle="1" w:styleId="A3BE49FF13374F4DB05C26998A5CC09B">
-    <w:name w:val="A3BE49FF13374F4DB05C26998A5CC09B"/>
-  </w:style>
-  <w:style w:type="paragraph" w:customStyle="1" w:styleId="F5DF4C4A83C0014992094455644B807B">
-    <w:name w:val="F5DF4C4A83C0014992094455644B807B"/>
-  </w:style>
-  <w:style w:type="paragraph" w:customStyle="1" w:styleId="E39D9650AAC23648A14351337D2B9B56">
-    <w:name w:val="E39D9650AAC23648A14351337D2B9B56"/>
-  </w:style>
-  <w:style w:type="paragraph" w:customStyle="1" w:styleId="52EFC63D3CC12D43A2821C746C5F85E0">
-    <w:name w:val="52EFC63D3CC12D43A2821C746C5F85E0"/>
-  </w:style>
-  <w:style w:type="paragraph" w:customStyle="1" w:styleId="1662A21483FF2D4F9226309F8D4E1D47">
-    <w:name w:val="1662A21483FF2D4F9226309F8D4E1D47"/>
-  </w:style>
-  <w:style w:type="paragraph" w:customStyle="1" w:styleId="83946DE02F0AFA4CB0AD7FCDC1871DC6">
-    <w:name w:val="83946DE02F0AFA4CB0AD7FCDC1871DC6"/>
-  </w:style>
-  <w:style w:type="paragraph" w:customStyle="1" w:styleId="1AABB1712C2ADE4789AF17EB80287CAF">
-    <w:name w:val="1AABB1712C2ADE4789AF17EB80287CAF"/>
-  </w:style>
-  <w:style w:type="paragraph" w:customStyle="1" w:styleId="2B84046DABC294408511553EA8FC1DDE">
-    <w:name w:val="2B84046DABC294408511553EA8FC1DDE"/>
-  </w:style>
-  <w:style w:type="paragraph" w:customStyle="1" w:styleId="61AB17037A079A439274EDB33C72F98D">
-    <w:name w:val="61AB17037A079A439274EDB33C72F98D"/>
-  </w:style>
-  <w:style w:type="paragraph" w:customStyle="1" w:styleId="3F3A65DE9AD7DD4BA545D4E7D853562A">
-    <w:name w:val="3F3A65DE9AD7DD4BA545D4E7D853562A"/>
-  </w:style>
-  <w:style w:type="paragraph" w:customStyle="1" w:styleId="679D750FAEEE4E49BB1FBFF5FC30DBC3">
-    <w:name w:val="679D750FAEEE4E49BB1FBFF5FC30DBC3"/>
-  </w:style>
-  <w:style w:type="paragraph" w:customStyle="1" w:styleId="86C62E3069BEFB45A3B96CF6975E634C">
-    <w:name w:val="86C62E3069BEFB45A3B96CF6975E634C"/>
-  </w:style>
-  <w:style w:type="paragraph" w:customStyle="1" w:styleId="4B6F584223A1794D8EE8F7B40E7FCFE3">
-    <w:name w:val="4B6F584223A1794D8EE8F7B40E7FCFE3"/>
-  </w:style>
-  <w:style w:type="paragraph" w:customStyle="1" w:styleId="71A35A6968D13643B32C1C7D93889B8A">
-    <w:name w:val="71A35A6968D13643B32C1C7D93889B8A"/>
-  </w:style>
-  <w:style w:type="paragraph" w:customStyle="1" w:styleId="678A500401F49944BC0FBE85C5BC7BE3">
-    <w:name w:val="678A500401F49944BC0FBE85C5BC7BE3"/>
-  </w:style>
-  <w:style w:type="paragraph" w:customStyle="1" w:styleId="0532635D47BDD944B9D52D6FE0B64751">
-    <w:name w:val="0532635D47BDD944B9D52D6FE0B64751"/>
-  </w:style>
-  <w:style w:type="paragraph" w:customStyle="1" w:styleId="1777B25DD9FD834A86EDA82815F64BD4">
-    <w:name w:val="1777B25DD9FD834A86EDA82815F64BD4"/>
-  </w:style>
-  <w:style w:type="paragraph" w:customStyle="1" w:styleId="180032F0559DD9489855C68BAA43DBEA">
-    <w:name w:val="180032F0559DD9489855C68BAA43DBEA"/>
-  </w:style>
-  <w:style w:type="paragraph" w:customStyle="1" w:styleId="58CB2F4ED82F564996B126022208F6E5">
-    <w:name w:val="58CB2F4ED82F564996B126022208F6E5"/>
-  </w:style>
-  <w:style w:type="paragraph" w:customStyle="1" w:styleId="CF9A8742FAA5B542B25F3793DDD6BE2C">
-    <w:name w:val="CF9A8742FAA5B542B25F3793DDD6BE2C"/>
-  </w:style>
-  <w:style w:type="paragraph" w:customStyle="1" w:styleId="60A0A6ECF6340F45BE7754DB6D956BE5">
-    <w:name w:val="60A0A6ECF6340F45BE7754DB6D956BE5"/>
-  </w:style>
-  <w:style w:type="paragraph" w:customStyle="1" w:styleId="C5492909B163D64CA0D56414E8CA826C">
-    <w:name w:val="C5492909B163D64CA0D56414E8CA826C"/>
-  </w:style>
-  <w:style w:type="paragraph" w:customStyle="1" w:styleId="395499A519522E448E422EC2315F48A8">
-    <w:name w:val="395499A519522E448E422EC2315F48A8"/>
-  </w:style>
-  <w:style w:type="paragraph" w:customStyle="1" w:styleId="0A39F5776E92774EA007E3A92EE5AF98">
-    <w:name w:val="0A39F5776E92774EA007E3A92EE5AF98"/>
-  </w:style>
-  <w:style w:type="paragraph" w:customStyle="1" w:styleId="A54EEBA35D5BC6468CA066ACED85D107">
-    <w:name w:val="A54EEBA35D5BC6468CA066ACED85D107"/>
-  </w:style>
-  <w:style w:type="paragraph" w:customStyle="1" w:styleId="3EB06628F60BF6489FED0C61DDBF3738">
-    <w:name w:val="3EB06628F60BF6489FED0C61DDBF3738"/>
-  </w:style>
-  <w:style w:type="paragraph" w:customStyle="1" w:styleId="B7545C5ED71F394B9FC8425E8532CEDD">
-    <w:name w:val="B7545C5ED71F394B9FC8425E8532CEDD"/>
-  </w:style>
-  <w:style w:type="paragraph" w:customStyle="1" w:styleId="5A412F6195BF424BB87221318ECC1083">
-    <w:name w:val="5A412F6195BF424BB87221318ECC1083"/>
-  </w:style>
-  <w:style w:type="paragraph" w:customStyle="1" w:styleId="91CA272BE5E1214DB5FDA576DACE58A5">
-    <w:name w:val="91CA272BE5E1214DB5FDA576DACE58A5"/>
-  </w:style>
-  <w:style w:type="paragraph" w:customStyle="1" w:styleId="6AB042FCC14A2848AD6BE72790117F34">
-    <w:name w:val="6AB042FCC14A2848AD6BE72790117F34"/>
-  </w:style>
-  <w:style w:type="paragraph" w:customStyle="1" w:styleId="979A44581BBB3A4B9DFF34E3ECC6EDA8">
-    <w:name w:val="979A44581BBB3A4B9DFF34E3ECC6EDA8"/>
-  </w:style>
-  <w:style w:type="paragraph" w:customStyle="1" w:styleId="3DFDAC9839A8E142AAC9D0C2B80C9FB3">
-    <w:name w:val="3DFDAC9839A8E142AAC9D0C2B80C9FB3"/>
-  </w:style>
-  <w:style w:type="paragraph" w:customStyle="1" w:styleId="35C8CA6F43595C42978AE5BD921184A1">
-    <w:name w:val="35C8CA6F43595C42978AE5BD921184A1"/>
-  </w:style>
-  <w:style w:type="paragraph" w:customStyle="1" w:styleId="61B91C9E312CD34FABF7714A62DF4D30">
-    <w:name w:val="61B91C9E312CD34FABF7714A62DF4D30"/>
-  </w:style>
-  <w:style w:type="paragraph" w:customStyle="1" w:styleId="EB2E7247787DCF4BBA7F58E7F81C8F9D">
-    <w:name w:val="EB2E7247787DCF4BBA7F58E7F81C8F9D"/>
-  </w:style>
-  <w:style w:type="paragraph" w:customStyle="1" w:styleId="D233D21AEAB08A419C79CB2028F7F0F6">
-    <w:name w:val="D233D21AEAB08A419C79CB2028F7F0F6"/>
-  </w:style>
-  <w:style w:type="paragraph" w:customStyle="1" w:styleId="5899916245205F47A155F832CB40124F">
-    <w:name w:val="5899916245205F47A155F832CB40124F"/>
-  </w:style>
-  <w:style w:type="paragraph" w:customStyle="1" w:styleId="2B10FD1DEC436F4DABFAC31F5026EE89">
-    <w:name w:val="2B10FD1DEC436F4DABFAC31F5026EE89"/>
-  </w:style>
-  <w:style w:type="paragraph" w:customStyle="1" w:styleId="F48BA5EE8C071F42BEB3949071FE803E">
-    <w:name w:val="F48BA5EE8C071F42BEB3949071FE803E"/>
-  </w:style>
-  <w:style w:type="paragraph" w:customStyle="1" w:styleId="C88F45150A512D4BA874066C3D1534E2">
-    <w:name w:val="C88F45150A512D4BA874066C3D1534E2"/>
-  </w:style>
-  <w:style w:type="paragraph" w:customStyle="1" w:styleId="BABF5E6696045D4B8D5C6507109F1ECC">
-    <w:name w:val="BABF5E6696045D4B8D5C6507109F1ECC"/>
-  </w:style>
-  <w:style w:type="paragraph" w:customStyle="1" w:styleId="2BC0DD561F3B9A46AC95A79AB4542FFC">
-    <w:name w:val="2BC0DD561F3B9A46AC95A79AB4542FFC"/>
-  </w:style>
-  <w:style w:type="paragraph" w:customStyle="1" w:styleId="DA20F394A257A949B0F90244C0985E86">
-    <w:name w:val="DA20F394A257A949B0F90244C0985E86"/>
-  </w:style>
-  <w:style w:type="paragraph" w:customStyle="1" w:styleId="9D8B498922117A4BB87817B54C0696AE">
-    <w:name w:val="9D8B498922117A4BB87817B54C0696AE"/>
-  </w:style>
-  <w:style w:type="paragraph" w:customStyle="1" w:styleId="2EA856A7E762DF4DBBD4B5CBCDCEB0B3">
-    <w:name w:val="2EA856A7E762DF4DBBD4B5CBCDCEB0B3"/>
-  </w:style>
-  <w:style w:type="paragraph" w:customStyle="1" w:styleId="33EFE30DD4E17C43AFC453A935A3BF7F">
-    <w:name w:val="33EFE30DD4E17C43AFC453A935A3BF7F"/>
-  </w:style>
-  <w:style w:type="paragraph" w:customStyle="1" w:styleId="782657F4A6910341B53BC5BFA974EC1F">
-    <w:name w:val="782657F4A6910341B53BC5BFA974EC1F"/>
-  </w:style>
-  <w:style w:type="paragraph" w:customStyle="1" w:styleId="E8D38753D6C34249A26F36E8FBBCCE4E">
-    <w:name w:val="E8D38753D6C34249A26F36E8FBBCCE4E"/>
-  </w:style>
-  <w:style w:type="paragraph" w:customStyle="1" w:styleId="01DF4DE89CAE6343BCC1BBDAF1908C95">
-    <w:name w:val="01DF4DE89CAE6343BCC1BBDAF1908C95"/>
-  </w:style>
-  <w:style w:type="paragraph" w:customStyle="1" w:styleId="42C78745CAE5D5418C4451CAB2B694F4">
-    <w:name w:val="42C78745CAE5D5418C4451CAB2B694F4"/>
-  </w:style>
-  <w:style w:type="paragraph" w:customStyle="1" w:styleId="E47F48EBB7996945819035D6CD312AB1">
-    <w:name w:val="E47F48EBB7996945819035D6CD312AB1"/>
-  </w:style>
-  <w:style w:type="paragraph" w:customStyle="1" w:styleId="9C42466F422CE44A9963A6706C167188">
-    <w:name w:val="9C42466F422CE44A9963A6706C167188"/>
   </w:style>
   <w:style w:type="paragraph" w:customStyle="1" w:styleId="AECD1B95DA42DD42AA16D65D8312FF0E">
     <w:name w:val="AECD1B95DA42DD42AA16D65D8312FF0E"/>

</xml_diff>